<commit_message>
En weer een commit
juist
</commit_message>
<xml_diff>
--- a/Verslag/Artikel42_NumberCrunching_heuristieken2014a.docx
+++ b/Verslag/Artikel42_NumberCrunching_heuristieken2014a.docx
@@ -43,6 +43,8 @@
         </w:rPr>
         <w:t>Inleiding</w:t>
       </w:r>
+      <w:bookmarkStart w:id="0" w:name="_GoBack"/>
+      <w:bookmarkEnd w:id="0"/>
     </w:p>
     <w:p>
       <w:pPr>
@@ -104,8 +106,6 @@
         <w:jc w:val="both"/>
         <w:rPr>
           <w:rFonts w:ascii="Times New Roman" w:hAnsi="Times New Roman" w:cs="Times New Roman"/>
-          <w:sz w:val="24"/>
-          <w:szCs w:val="24"/>
           <w:lang w:val="nl-NL"/>
         </w:rPr>
       </w:pPr>
@@ -156,18 +156,7 @@
           <w:szCs w:val="24"/>
           <w:lang w:val="nl-NL"/>
         </w:rPr>
-        <w:t xml:space="preserve"> uit het hoofd op te schrijven, met als doel om de eventuele valkuilen die het oplossen van het probleem zouden vermoeilijken te ontdekken. Het kernprobleem bij de onderbouwing van de hypothese bleek als snel het feit  dat iedere stap extra die dient te worden gemaakt bij het vinden van een g</w:t>
-      </w:r>
-      <w:bookmarkStart w:id="0" w:name="_GoBack"/>
-      <w:bookmarkEnd w:id="0"/>
-      <w:r>
-        <w:rPr>
-          <w:rFonts w:ascii="Times New Roman" w:hAnsi="Times New Roman" w:cs="Times New Roman"/>
-          <w:sz w:val="24"/>
-          <w:szCs w:val="24"/>
-          <w:lang w:val="nl-NL"/>
-        </w:rPr>
-        <w:t>ewenst getal een vergroting met factor 3 oplevert, bij een oneindige toestandsruimte van positieve getallen. Hierna is gebruik gemaakt van achtereenvolgens Brute Force, het A* algoritme en een zelfontwikkeld algoritme om de opdrachten b, c en d op te lossen. Dit paper sluit af met de redenen om het zelfontwikkeld algoritme te gebruiken voor het oplossen van de opdracht en de conclusies die uit deze oplossing vallen te trekken.</w:t>
+        <w:t xml:space="preserve"> uit het hoofd op te schrijven, met als doel om de eventuele valkuilen die het oplossen van het probleem zouden vermoeilijken te ontdekken. Het kernprobleem bij de onderbouwing van de hypothese bleek als snel het feit  dat iedere stap extra die dient te worden gemaakt bij het vinden van een gewenst getal een vergroting met factor 3 oplevert, bij een oneindige toestandsruimte van positieve getallen. Hierna is gebruik gemaakt van achtereenvolgens Brute Force en een zelfontwikkeld algoritme om de opdrachten b, c en d op te lossen. Dit paper sluit af met de redenen om het zelfontwikkeld algoritme te gebruiken voor het oplossen van de opdracht en de conclusies die uit deze oplossing vallen te trekken.</w:t>
       </w:r>
     </w:p>
     <w:p>
@@ -175,6 +164,7 @@
         <w:pStyle w:val="Geenafstand"/>
         <w:rPr>
           <w:rFonts w:ascii="Times New Roman" w:hAnsi="Times New Roman" w:cs="Times New Roman"/>
+          <w:color w:val="FF0000"/>
           <w:lang w:val="nl-NL"/>
         </w:rPr>
       </w:pPr>
@@ -226,17 +216,7 @@
           <w:szCs w:val="24"/>
           <w:lang w:val="nl-NL"/>
         </w:rPr>
-        <w:t xml:space="preserve">x. </w:t>
-      </w:r>
-      <w:r>
-        <w:rPr>
-          <w:rFonts w:ascii="Times New Roman" w:hAnsi="Times New Roman" w:cs="Times New Roman"/>
-          <w:b/>
-          <w:sz w:val="24"/>
-          <w:szCs w:val="24"/>
-          <w:lang w:val="nl-NL"/>
-        </w:rPr>
-        <w:t>Het Artikel42-algoritme</w:t>
+        <w:t>x. Het Artikel42-algoritme</w:t>
       </w:r>
     </w:p>
     <w:p>
@@ -1965,27 +1945,7 @@
           <w:szCs w:val="24"/>
           <w:lang w:val="nl-NL"/>
         </w:rPr>
-        <w:t xml:space="preserve"> niet integer is, dient een floor te worden toegepast en wanneer dit potentiele nieuwe r</w:t>
-      </w:r>
-      <w:proofErr w:type="spellStart"/>
-      <w:r>
-        <w:rPr>
-          <w:rFonts w:ascii="Times New Roman" w:eastAsiaTheme="minorEastAsia" w:hAnsi="Times New Roman" w:cs="Times New Roman"/>
-          <w:sz w:val="24"/>
-          <w:szCs w:val="24"/>
-          <w:lang w:val="nl-NL"/>
-        </w:rPr>
-        <w:t>esultaat</w:t>
-      </w:r>
-      <w:proofErr w:type="spellEnd"/>
-      <w:r>
-        <w:rPr>
-          <w:rFonts w:ascii="Times New Roman" w:eastAsiaTheme="minorEastAsia" w:hAnsi="Times New Roman" w:cs="Times New Roman"/>
-          <w:sz w:val="24"/>
-          <w:szCs w:val="24"/>
-          <w:lang w:val="nl-NL"/>
-        </w:rPr>
-        <w:t xml:space="preserve"> nog niet is gevonden, wordt deze opgenomen in de verzameling resultaten. Als het stopcriterium nog niet is bereikt, zal opnieuw de keuze van operatie gemaakt moeten worden in de basis van dit algoritme. </w:t>
+        <w:t xml:space="preserve"> niet integer is, dient een floor te worden toegepast en wanneer dit potentiele nieuwe resultaat nog niet is gevonden, wordt deze opgenomen in de verzameling resultaten. Als het stopcriterium nog niet is bereikt, zal opnieuw de keuze van operatie gemaakt moeten worden in de basis van dit algoritme. </w:t>
       </w:r>
     </w:p>
     <w:p>
@@ -3702,7 +3662,7 @@
 </file>
 
 <file path=customXml/itemProps1.xml><?xml version="1.0" encoding="utf-8"?>
-<ds:datastoreItem xmlns:ds="http://schemas.openxmlformats.org/officeDocument/2006/customXml" ds:itemID="{C33BABF5-71FB-4709-9EC0-F67928FB50E3}">
+<ds:datastoreItem xmlns:ds="http://schemas.openxmlformats.org/officeDocument/2006/customXml" ds:itemID="{1B1047C4-0B79-4E3A-9901-C0772EC991D0}">
   <ds:schemaRefs>
     <ds:schemaRef ds:uri="http://schemas.openxmlformats.org/officeDocument/2006/bibliography"/>
   </ds:schemaRefs>

</xml_diff>

<commit_message>
Algoritme aangepast en wat met mapjes geschoven
</commit_message>
<xml_diff>
--- a/Verslag/Artikel42_NumberCrunching_heuristieken2014a.docx
+++ b/Verslag/Artikel42_NumberCrunching_heuristieken2014a.docx
@@ -43,292 +43,301 @@
         </w:rPr>
         <w:t>Inleiding</w:t>
       </w:r>
+    </w:p>
+    <w:p>
+      <w:pPr>
+        <w:pStyle w:val="Geenafstand"/>
+        <w:rPr>
+          <w:rFonts w:ascii="Times New Roman" w:hAnsi="Times New Roman" w:cs="Times New Roman"/>
+          <w:b/>
+          <w:sz w:val="24"/>
+          <w:szCs w:val="24"/>
+          <w:lang w:val="nl-NL"/>
+        </w:rPr>
+      </w:pPr>
+    </w:p>
+    <w:p>
+      <w:pPr>
+        <w:pStyle w:val="Geenafstand"/>
+        <w:jc w:val="both"/>
+        <w:rPr>
+          <w:rFonts w:ascii="Times New Roman" w:hAnsi="Times New Roman" w:cs="Times New Roman"/>
+          <w:sz w:val="24"/>
+          <w:szCs w:val="24"/>
+          <w:lang w:val="nl-NL"/>
+        </w:rPr>
+      </w:pPr>
+      <w:r>
+        <w:rPr>
+          <w:rFonts w:ascii="Times New Roman" w:hAnsi="Times New Roman" w:cs="Times New Roman"/>
+          <w:sz w:val="24"/>
+          <w:szCs w:val="24"/>
+          <w:lang w:val="nl-NL"/>
+        </w:rPr>
+        <w:t>De hypothese bestaat dat vanuit het begingetal 4 alle natuurlijke getallen zijn te maken door slechts gebruik te maken van drie operatoren, te weten de vierkantswortel, faculteit en floor-functie. Het doel van dit onderzoek is deze hypothese te onderbouwen door zoveel mogelijk getallen onder de 10.000 te vinden die op deze wijze kunnen worden gemaakt.</w:t>
+      </w:r>
+    </w:p>
+    <w:p>
+      <w:pPr>
+        <w:pStyle w:val="Geenafstand"/>
+        <w:jc w:val="both"/>
+        <w:rPr>
+          <w:rFonts w:ascii="Times New Roman" w:hAnsi="Times New Roman" w:cs="Times New Roman"/>
+          <w:sz w:val="24"/>
+          <w:szCs w:val="24"/>
+          <w:lang w:val="nl-NL"/>
+        </w:rPr>
+      </w:pPr>
+      <w:r>
+        <w:rPr>
+          <w:rFonts w:ascii="Times New Roman" w:hAnsi="Times New Roman" w:cs="Times New Roman"/>
+          <w:sz w:val="24"/>
+          <w:szCs w:val="24"/>
+          <w:lang w:val="nl-NL"/>
+        </w:rPr>
+        <w:t>Volgens deze methode is de optimale sequentie om het getal 5 te vinden bijvoorbeeld !!√√√√√f en de optimale sequentie om het getal 26 te vinden !!√√√√√f!√√f!!.</w:t>
+      </w:r>
+    </w:p>
+    <w:p>
+      <w:pPr>
+        <w:pStyle w:val="Geenafstand"/>
+        <w:jc w:val="both"/>
+        <w:rPr>
+          <w:rFonts w:ascii="Times New Roman" w:hAnsi="Times New Roman" w:cs="Times New Roman"/>
+          <w:lang w:val="nl-NL"/>
+        </w:rPr>
+      </w:pPr>
+      <w:r>
+        <w:rPr>
+          <w:rFonts w:ascii="Times New Roman" w:hAnsi="Times New Roman" w:cs="Times New Roman"/>
+          <w:sz w:val="24"/>
+          <w:szCs w:val="24"/>
+          <w:lang w:val="nl-NL"/>
+        </w:rPr>
+        <w:t xml:space="preserve">Voor dit paper leek het in eerste instantie nuttig om opdracht a van </w:t>
+      </w:r>
+      <w:proofErr w:type="spellStart"/>
+      <w:r>
+        <w:rPr>
+          <w:rFonts w:ascii="Times New Roman" w:hAnsi="Times New Roman" w:cs="Times New Roman"/>
+          <w:sz w:val="24"/>
+          <w:szCs w:val="24"/>
+          <w:lang w:val="nl-NL"/>
+        </w:rPr>
+        <w:t>Number</w:t>
+      </w:r>
+      <w:proofErr w:type="spellEnd"/>
+      <w:r>
+        <w:rPr>
+          <w:rFonts w:ascii="Times New Roman" w:hAnsi="Times New Roman" w:cs="Times New Roman"/>
+          <w:sz w:val="24"/>
+          <w:szCs w:val="24"/>
+          <w:lang w:val="nl-NL"/>
+        </w:rPr>
+        <w:t xml:space="preserve"> </w:t>
+      </w:r>
+      <w:proofErr w:type="spellStart"/>
+      <w:r>
+        <w:rPr>
+          <w:rFonts w:ascii="Times New Roman" w:hAnsi="Times New Roman" w:cs="Times New Roman"/>
+          <w:sz w:val="24"/>
+          <w:szCs w:val="24"/>
+          <w:lang w:val="nl-NL"/>
+        </w:rPr>
+        <w:t>Crunching</w:t>
+      </w:r>
+      <w:proofErr w:type="spellEnd"/>
+      <w:r>
+        <w:rPr>
+          <w:rFonts w:ascii="Times New Roman" w:hAnsi="Times New Roman" w:cs="Times New Roman"/>
+          <w:sz w:val="24"/>
+          <w:szCs w:val="24"/>
+          <w:lang w:val="nl-NL"/>
+        </w:rPr>
+        <w:t xml:space="preserve"> uit het hoofd op te schrijven, met als doel om de eventuele valkuilen die het oplossen van het probleem zouden vermoeilijken te ontdekken. Het kernprobleem bij de onderbouwing van de hypothese bleek als snel het feit  dat iedere stap extra die dient te worden gemaakt bij het vinden van een gewenst getal een vergroting met factor 3 oplevert, bij een oneindige toestandsruimte van positieve getallen. Hierna is gebruik gemaakt van achtereenvolgens Brute Force en een zelfontwikkeld algoritme om de opdrachten b, c en d op te lossen. Dit paper sluit af met de redenen om het zelfontwikkeld algoritme te gebruiken voor het oplossen van de opdracht en de conclusies die uit deze oplossing vallen te trekken.</w:t>
+      </w:r>
+    </w:p>
+    <w:p>
+      <w:pPr>
+        <w:pStyle w:val="Geenafstand"/>
+        <w:rPr>
+          <w:rFonts w:ascii="Times New Roman" w:hAnsi="Times New Roman" w:cs="Times New Roman"/>
+          <w:color w:val="FF0000"/>
+          <w:lang w:val="nl-NL"/>
+        </w:rPr>
+      </w:pPr>
+    </w:p>
+    <w:p>
+      <w:pPr>
+        <w:pStyle w:val="Geenafstand"/>
+        <w:rPr>
+          <w:rFonts w:ascii="Times New Roman" w:hAnsi="Times New Roman" w:cs="Times New Roman"/>
+          <w:color w:val="FF0000"/>
+          <w:lang w:val="nl-NL"/>
+        </w:rPr>
+      </w:pPr>
+      <w:r>
+        <w:rPr>
+          <w:rFonts w:ascii="Times New Roman" w:hAnsi="Times New Roman" w:cs="Times New Roman"/>
+          <w:color w:val="FF0000"/>
+          <w:lang w:val="nl-NL"/>
+        </w:rPr>
+        <w:t>NOG WAT PARAGRAFEN</w:t>
+      </w:r>
+    </w:p>
+    <w:p>
+      <w:pPr>
+        <w:pStyle w:val="Geenafstand"/>
+        <w:rPr>
+          <w:rFonts w:ascii="Times New Roman" w:hAnsi="Times New Roman" w:cs="Times New Roman"/>
+          <w:lang w:val="nl-NL"/>
+        </w:rPr>
+      </w:pPr>
+    </w:p>
+    <w:p>
+      <w:pPr>
+        <w:pStyle w:val="Geenafstand"/>
+        <w:jc w:val="both"/>
+        <w:rPr>
+          <w:rFonts w:ascii="Times New Roman" w:hAnsi="Times New Roman" w:cs="Times New Roman"/>
+          <w:b/>
+          <w:sz w:val="24"/>
+          <w:szCs w:val="24"/>
+          <w:lang w:val="nl-NL"/>
+        </w:rPr>
+      </w:pPr>
+      <w:r>
+        <w:rPr>
+          <w:rFonts w:ascii="Times New Roman" w:hAnsi="Times New Roman" w:cs="Times New Roman"/>
+          <w:b/>
+          <w:sz w:val="24"/>
+          <w:szCs w:val="24"/>
+          <w:lang w:val="nl-NL"/>
+        </w:rPr>
+        <w:t>x. Het Artikel42-algoritme</w:t>
+      </w:r>
+    </w:p>
+    <w:p>
+      <w:pPr>
+        <w:pStyle w:val="Geenafstand"/>
+        <w:jc w:val="both"/>
+        <w:rPr>
+          <w:rFonts w:ascii="Times New Roman" w:hAnsi="Times New Roman" w:cs="Times New Roman"/>
+          <w:b/>
+          <w:sz w:val="24"/>
+          <w:szCs w:val="24"/>
+          <w:lang w:val="nl-NL"/>
+        </w:rPr>
+      </w:pPr>
+    </w:p>
+    <w:p>
+      <w:pPr>
+        <w:pStyle w:val="Geenafstand"/>
+        <w:jc w:val="both"/>
+        <w:rPr>
+          <w:rFonts w:ascii="Times New Roman" w:hAnsi="Times New Roman" w:cs="Times New Roman"/>
+          <w:b/>
+          <w:sz w:val="24"/>
+          <w:szCs w:val="24"/>
+          <w:lang w:val="nl-NL"/>
+        </w:rPr>
+      </w:pPr>
+      <w:r>
+        <w:rPr>
+          <w:rFonts w:ascii="Times New Roman" w:hAnsi="Times New Roman" w:cs="Times New Roman"/>
+          <w:b/>
+          <w:sz w:val="24"/>
+          <w:szCs w:val="24"/>
+          <w:lang w:val="nl-NL"/>
+        </w:rPr>
+        <w:t xml:space="preserve">!! Belangrijk om eerder in het verslag de terminologie uit te leggen. Uitleg over wat er bedoeld wordt met </w:t>
+      </w:r>
+      <w:r>
+        <w:rPr>
+          <w:rFonts w:ascii="Times New Roman" w:hAnsi="Times New Roman" w:cs="Times New Roman"/>
+          <w:b/>
+          <w:i/>
+          <w:sz w:val="24"/>
+          <w:szCs w:val="24"/>
+          <w:lang w:val="nl-NL"/>
+        </w:rPr>
+        <w:t xml:space="preserve">resultaat </w:t>
+      </w:r>
+      <w:r>
+        <w:rPr>
+          <w:rFonts w:ascii="Times New Roman" w:hAnsi="Times New Roman" w:cs="Times New Roman"/>
+          <w:b/>
+          <w:sz w:val="24"/>
+          <w:szCs w:val="24"/>
+          <w:lang w:val="nl-NL"/>
+        </w:rPr>
+        <w:t xml:space="preserve">en </w:t>
+      </w:r>
+      <w:r>
+        <w:rPr>
+          <w:rFonts w:ascii="Times New Roman" w:hAnsi="Times New Roman" w:cs="Times New Roman"/>
+          <w:b/>
+          <w:i/>
+          <w:sz w:val="24"/>
+          <w:szCs w:val="24"/>
+          <w:lang w:val="nl-NL"/>
+        </w:rPr>
+        <w:t xml:space="preserve">sequentie </w:t>
+      </w:r>
+      <w:r>
+        <w:rPr>
+          <w:rFonts w:ascii="Times New Roman" w:hAnsi="Times New Roman" w:cs="Times New Roman"/>
+          <w:b/>
+          <w:sz w:val="24"/>
+          <w:szCs w:val="24"/>
+          <w:lang w:val="nl-NL"/>
+        </w:rPr>
+        <w:t xml:space="preserve">is noodzakelijk !! </w:t>
+      </w:r>
+    </w:p>
+    <w:p>
+      <w:pPr>
+        <w:pStyle w:val="Geenafstand"/>
+        <w:jc w:val="both"/>
+        <w:rPr>
+          <w:rFonts w:ascii="Times New Roman" w:hAnsi="Times New Roman" w:cs="Times New Roman"/>
+          <w:b/>
+          <w:sz w:val="24"/>
+          <w:szCs w:val="24"/>
+          <w:lang w:val="nl-NL"/>
+        </w:rPr>
+      </w:pPr>
+    </w:p>
+    <w:p>
+      <w:pPr>
+        <w:pStyle w:val="Geenafstand"/>
+        <w:jc w:val="both"/>
+        <w:rPr>
+          <w:rFonts w:ascii="Times New Roman" w:hAnsi="Times New Roman" w:cs="Times New Roman"/>
+          <w:sz w:val="24"/>
+          <w:szCs w:val="24"/>
+          <w:lang w:val="nl-NL"/>
+        </w:rPr>
+      </w:pPr>
+      <w:r>
+        <w:rPr>
+          <w:rFonts w:ascii="Times New Roman" w:hAnsi="Times New Roman" w:cs="Times New Roman"/>
+          <w:sz w:val="24"/>
+          <w:szCs w:val="24"/>
+          <w:lang w:val="nl-NL"/>
+        </w:rPr>
+        <w:t>In deze sectie wordt het algoritme beschreven dat gebruikt wordt vo</w:t>
+      </w:r>
       <w:bookmarkStart w:id="0" w:name="_GoBack"/>
       <w:bookmarkEnd w:id="0"/>
-    </w:p>
-    <w:p>
-      <w:pPr>
-        <w:pStyle w:val="Geenafstand"/>
-        <w:rPr>
-          <w:rFonts w:ascii="Times New Roman" w:hAnsi="Times New Roman" w:cs="Times New Roman"/>
-          <w:b/>
-          <w:sz w:val="24"/>
-          <w:szCs w:val="24"/>
-          <w:lang w:val="nl-NL"/>
-        </w:rPr>
-      </w:pPr>
-    </w:p>
-    <w:p>
-      <w:pPr>
-        <w:pStyle w:val="Geenafstand"/>
-        <w:jc w:val="both"/>
-        <w:rPr>
-          <w:rFonts w:ascii="Times New Roman" w:hAnsi="Times New Roman" w:cs="Times New Roman"/>
-          <w:sz w:val="24"/>
-          <w:szCs w:val="24"/>
-          <w:lang w:val="nl-NL"/>
-        </w:rPr>
-      </w:pPr>
-      <w:r>
-        <w:rPr>
-          <w:rFonts w:ascii="Times New Roman" w:hAnsi="Times New Roman" w:cs="Times New Roman"/>
-          <w:sz w:val="24"/>
-          <w:szCs w:val="24"/>
-          <w:lang w:val="nl-NL"/>
-        </w:rPr>
-        <w:t>De hypothese bestaat dat vanuit het begingetal 4 alle natuurlijke getallen zijn te maken door slechts gebruik te maken van drie operatoren, te weten de vierkantswortel, faculteit en floor-functie. Het doel van dit onderzoek is deze hypothese te onderbouwen door zoveel mogelijk getallen onder de 10.000 te vinden die op deze wijze kunnen worden gemaakt.</w:t>
-      </w:r>
-    </w:p>
-    <w:p>
-      <w:pPr>
-        <w:pStyle w:val="Geenafstand"/>
-        <w:jc w:val="both"/>
-        <w:rPr>
-          <w:rFonts w:ascii="Times New Roman" w:hAnsi="Times New Roman" w:cs="Times New Roman"/>
-          <w:sz w:val="24"/>
-          <w:szCs w:val="24"/>
-          <w:lang w:val="nl-NL"/>
-        </w:rPr>
-      </w:pPr>
-      <w:r>
-        <w:rPr>
-          <w:rFonts w:ascii="Times New Roman" w:hAnsi="Times New Roman" w:cs="Times New Roman"/>
-          <w:sz w:val="24"/>
-          <w:szCs w:val="24"/>
-          <w:lang w:val="nl-NL"/>
-        </w:rPr>
-        <w:t>Volgens deze methode is de optimale sequentie om het getal 5 te vinden bijvoorbeeld !!√√√√√f en de optimale sequentie om het getal 26 te vinden !!√√√√√f!√√f!!.</w:t>
-      </w:r>
-    </w:p>
-    <w:p>
-      <w:pPr>
-        <w:pStyle w:val="Geenafstand"/>
-        <w:jc w:val="both"/>
-        <w:rPr>
-          <w:rFonts w:ascii="Times New Roman" w:hAnsi="Times New Roman" w:cs="Times New Roman"/>
-          <w:lang w:val="nl-NL"/>
-        </w:rPr>
-      </w:pPr>
-      <w:r>
-        <w:rPr>
-          <w:rFonts w:ascii="Times New Roman" w:hAnsi="Times New Roman" w:cs="Times New Roman"/>
-          <w:sz w:val="24"/>
-          <w:szCs w:val="24"/>
-          <w:lang w:val="nl-NL"/>
-        </w:rPr>
-        <w:t xml:space="preserve">Voor dit paper leek het in eerste instantie nuttig om opdracht a van </w:t>
-      </w:r>
-      <w:proofErr w:type="spellStart"/>
-      <w:r>
-        <w:rPr>
-          <w:rFonts w:ascii="Times New Roman" w:hAnsi="Times New Roman" w:cs="Times New Roman"/>
-          <w:sz w:val="24"/>
-          <w:szCs w:val="24"/>
-          <w:lang w:val="nl-NL"/>
-        </w:rPr>
-        <w:t>Number</w:t>
-      </w:r>
-      <w:proofErr w:type="spellEnd"/>
-      <w:r>
-        <w:rPr>
-          <w:rFonts w:ascii="Times New Roman" w:hAnsi="Times New Roman" w:cs="Times New Roman"/>
-          <w:sz w:val="24"/>
-          <w:szCs w:val="24"/>
-          <w:lang w:val="nl-NL"/>
-        </w:rPr>
-        <w:t xml:space="preserve"> </w:t>
-      </w:r>
-      <w:proofErr w:type="spellStart"/>
-      <w:r>
-        <w:rPr>
-          <w:rFonts w:ascii="Times New Roman" w:hAnsi="Times New Roman" w:cs="Times New Roman"/>
-          <w:sz w:val="24"/>
-          <w:szCs w:val="24"/>
-          <w:lang w:val="nl-NL"/>
-        </w:rPr>
-        <w:t>Crunching</w:t>
-      </w:r>
-      <w:proofErr w:type="spellEnd"/>
-      <w:r>
-        <w:rPr>
-          <w:rFonts w:ascii="Times New Roman" w:hAnsi="Times New Roman" w:cs="Times New Roman"/>
-          <w:sz w:val="24"/>
-          <w:szCs w:val="24"/>
-          <w:lang w:val="nl-NL"/>
-        </w:rPr>
-        <w:t xml:space="preserve"> uit het hoofd op te schrijven, met als doel om de eventuele valkuilen die het oplossen van het probleem zouden vermoeilijken te ontdekken. Het kernprobleem bij de onderbouwing van de hypothese bleek als snel het feit  dat iedere stap extra die dient te worden gemaakt bij het vinden van een gewenst getal een vergroting met factor 3 oplevert, bij een oneindige toestandsruimte van positieve getallen. Hierna is gebruik gemaakt van achtereenvolgens Brute Force en een zelfontwikkeld algoritme om de opdrachten b, c en d op te lossen. Dit paper sluit af met de redenen om het zelfontwikkeld algoritme te gebruiken voor het oplossen van de opdracht en de conclusies die uit deze oplossing vallen te trekken.</w:t>
-      </w:r>
-    </w:p>
-    <w:p>
-      <w:pPr>
-        <w:pStyle w:val="Geenafstand"/>
-        <w:rPr>
-          <w:rFonts w:ascii="Times New Roman" w:hAnsi="Times New Roman" w:cs="Times New Roman"/>
-          <w:color w:val="FF0000"/>
-          <w:lang w:val="nl-NL"/>
-        </w:rPr>
-      </w:pPr>
-    </w:p>
-    <w:p>
-      <w:pPr>
-        <w:pStyle w:val="Geenafstand"/>
-        <w:rPr>
-          <w:rFonts w:ascii="Times New Roman" w:hAnsi="Times New Roman" w:cs="Times New Roman"/>
-          <w:color w:val="FF0000"/>
-          <w:lang w:val="nl-NL"/>
-        </w:rPr>
-      </w:pPr>
-      <w:r>
-        <w:rPr>
-          <w:rFonts w:ascii="Times New Roman" w:hAnsi="Times New Roman" w:cs="Times New Roman"/>
-          <w:color w:val="FF0000"/>
-          <w:lang w:val="nl-NL"/>
-        </w:rPr>
-        <w:t>NOG WAT PARAGRAFEN</w:t>
-      </w:r>
-    </w:p>
-    <w:p>
-      <w:pPr>
-        <w:pStyle w:val="Geenafstand"/>
-        <w:rPr>
-          <w:rFonts w:ascii="Times New Roman" w:hAnsi="Times New Roman" w:cs="Times New Roman"/>
-          <w:lang w:val="nl-NL"/>
-        </w:rPr>
-      </w:pPr>
-    </w:p>
-    <w:p>
-      <w:pPr>
-        <w:pStyle w:val="Geenafstand"/>
-        <w:jc w:val="both"/>
-        <w:rPr>
-          <w:rFonts w:ascii="Times New Roman" w:hAnsi="Times New Roman" w:cs="Times New Roman"/>
-          <w:b/>
-          <w:sz w:val="24"/>
-          <w:szCs w:val="24"/>
-          <w:lang w:val="nl-NL"/>
-        </w:rPr>
-      </w:pPr>
-      <w:r>
-        <w:rPr>
-          <w:rFonts w:ascii="Times New Roman" w:hAnsi="Times New Roman" w:cs="Times New Roman"/>
-          <w:b/>
-          <w:sz w:val="24"/>
-          <w:szCs w:val="24"/>
-          <w:lang w:val="nl-NL"/>
-        </w:rPr>
-        <w:t>x. Het Artikel42-algoritme</w:t>
-      </w:r>
-    </w:p>
-    <w:p>
-      <w:pPr>
-        <w:pStyle w:val="Geenafstand"/>
-        <w:jc w:val="both"/>
-        <w:rPr>
-          <w:rFonts w:ascii="Times New Roman" w:hAnsi="Times New Roman" w:cs="Times New Roman"/>
-          <w:b/>
-          <w:sz w:val="24"/>
-          <w:szCs w:val="24"/>
-          <w:lang w:val="nl-NL"/>
-        </w:rPr>
-      </w:pPr>
-    </w:p>
-    <w:p>
-      <w:pPr>
-        <w:pStyle w:val="Geenafstand"/>
-        <w:jc w:val="both"/>
-        <w:rPr>
-          <w:rFonts w:ascii="Times New Roman" w:hAnsi="Times New Roman" w:cs="Times New Roman"/>
-          <w:b/>
-          <w:sz w:val="24"/>
-          <w:szCs w:val="24"/>
-          <w:lang w:val="nl-NL"/>
-        </w:rPr>
-      </w:pPr>
-      <w:r>
-        <w:rPr>
-          <w:rFonts w:ascii="Times New Roman" w:hAnsi="Times New Roman" w:cs="Times New Roman"/>
-          <w:b/>
-          <w:sz w:val="24"/>
-          <w:szCs w:val="24"/>
-          <w:lang w:val="nl-NL"/>
-        </w:rPr>
-        <w:t xml:space="preserve">!! Belangrijk om eerder in het verslag de terminologie uit te leggen. Uitleg over wat er bedoeld wordt met </w:t>
-      </w:r>
-      <w:r>
-        <w:rPr>
-          <w:rFonts w:ascii="Times New Roman" w:hAnsi="Times New Roman" w:cs="Times New Roman"/>
-          <w:b/>
-          <w:i/>
-          <w:sz w:val="24"/>
-          <w:szCs w:val="24"/>
-          <w:lang w:val="nl-NL"/>
-        </w:rPr>
-        <w:t xml:space="preserve">resultaat </w:t>
-      </w:r>
-      <w:r>
-        <w:rPr>
-          <w:rFonts w:ascii="Times New Roman" w:hAnsi="Times New Roman" w:cs="Times New Roman"/>
-          <w:b/>
-          <w:sz w:val="24"/>
-          <w:szCs w:val="24"/>
-          <w:lang w:val="nl-NL"/>
-        </w:rPr>
-        <w:t xml:space="preserve">en </w:t>
-      </w:r>
-      <w:r>
-        <w:rPr>
-          <w:rFonts w:ascii="Times New Roman" w:hAnsi="Times New Roman" w:cs="Times New Roman"/>
-          <w:b/>
-          <w:i/>
-          <w:sz w:val="24"/>
-          <w:szCs w:val="24"/>
-          <w:lang w:val="nl-NL"/>
-        </w:rPr>
-        <w:t xml:space="preserve">sequentie </w:t>
-      </w:r>
-      <w:r>
-        <w:rPr>
-          <w:rFonts w:ascii="Times New Roman" w:hAnsi="Times New Roman" w:cs="Times New Roman"/>
-          <w:b/>
-          <w:sz w:val="24"/>
-          <w:szCs w:val="24"/>
-          <w:lang w:val="nl-NL"/>
-        </w:rPr>
-        <w:t xml:space="preserve">is noodzakelijk !! </w:t>
-      </w:r>
-    </w:p>
-    <w:p>
-      <w:pPr>
-        <w:pStyle w:val="Geenafstand"/>
-        <w:jc w:val="both"/>
-        <w:rPr>
-          <w:rFonts w:ascii="Times New Roman" w:hAnsi="Times New Roman" w:cs="Times New Roman"/>
-          <w:b/>
-          <w:sz w:val="24"/>
-          <w:szCs w:val="24"/>
-          <w:lang w:val="nl-NL"/>
-        </w:rPr>
-      </w:pPr>
-    </w:p>
-    <w:p>
-      <w:pPr>
-        <w:pStyle w:val="Geenafstand"/>
-        <w:jc w:val="both"/>
-        <w:rPr>
-          <w:rFonts w:ascii="Times New Roman" w:hAnsi="Times New Roman" w:cs="Times New Roman"/>
-          <w:sz w:val="24"/>
-          <w:szCs w:val="24"/>
-          <w:lang w:val="nl-NL"/>
-        </w:rPr>
-      </w:pPr>
-      <w:r>
-        <w:rPr>
-          <w:rFonts w:ascii="Times New Roman" w:hAnsi="Times New Roman" w:cs="Times New Roman"/>
-          <w:sz w:val="24"/>
-          <w:szCs w:val="24"/>
-          <w:lang w:val="nl-NL"/>
-        </w:rPr>
-        <w:t xml:space="preserve">In deze sectie wordt het algoritme beschreven dat gebruikt wordt voor het vinden van oplossingen voor </w:t>
+      <w:r>
+        <w:rPr>
+          <w:rFonts w:ascii="Times New Roman" w:hAnsi="Times New Roman" w:cs="Times New Roman"/>
+          <w:sz w:val="24"/>
+          <w:szCs w:val="24"/>
+          <w:lang w:val="nl-NL"/>
+        </w:rPr>
+        <w:t xml:space="preserve">or het vinden van oplossingen voor </w:t>
       </w:r>
       <w:proofErr w:type="spellStart"/>
       <w:r>
@@ -485,7 +494,16 @@
           <w:szCs w:val="24"/>
           <w:lang w:val="nl-NL"/>
         </w:rPr>
-        <w:t xml:space="preserve">Het algoritme beschouwd het getal </w:t>
+        <w:t>Het algoritme beschouwt</w:t>
+      </w:r>
+      <w:r>
+        <w:rPr>
+          <w:rFonts w:ascii="Times New Roman" w:hAnsi="Times New Roman" w:cs="Times New Roman"/>
+          <w:sz w:val="24"/>
+          <w:szCs w:val="24"/>
+          <w:lang w:val="nl-NL"/>
+        </w:rPr>
+        <w:t xml:space="preserve"> het getal </w:t>
       </w:r>
       <w:r>
         <w:rPr>
@@ -3662,7 +3680,7 @@
 </file>
 
 <file path=customXml/itemProps1.xml><?xml version="1.0" encoding="utf-8"?>
-<ds:datastoreItem xmlns:ds="http://schemas.openxmlformats.org/officeDocument/2006/customXml" ds:itemID="{1B1047C4-0B79-4E3A-9901-C0772EC991D0}">
+<ds:datastoreItem xmlns:ds="http://schemas.openxmlformats.org/officeDocument/2006/customXml" ds:itemID="{6111CF52-0BD6-443D-BB98-A1FCDFE1D512}">
   <ds:schemaRefs>
     <ds:schemaRef ds:uri="http://schemas.openxmlformats.org/officeDocument/2006/bibliography"/>
   </ds:schemaRefs>

</xml_diff>